<commit_message>
update with corrected input files
</commit_message>
<xml_diff>
--- a/boot/initial/data/reportTemplate.docx
+++ b/boot/initial/data/reportTemplate.docx
@@ -29,18 +29,9 @@
           </w:tcPr>
           <w:p>
             <w:pPr>
-              <w:pStyle w:val="Compact"/>
-              <w:jc w:val="center"/>
-              <w:rPr>
-                <w:sz w:val="16"/>
-                <w:szCs w:val="16"/>
-              </w:rPr>
+              <w:pStyle w:val="BodyText"/>
             </w:pPr>
             <w:r>
-              <w:rPr>
-                <w:sz w:val="16"/>
-                <w:szCs w:val="16"/>
-              </w:rPr>
               <w:t>Sector</w:t>
             </w:r>
           </w:p>
@@ -52,17 +43,8 @@
           <w:p>
             <w:pPr>
               <w:pStyle w:val="Compact"/>
-              <w:jc w:val="center"/>
-              <w:rPr>
-                <w:sz w:val="16"/>
-                <w:szCs w:val="16"/>
-              </w:rPr>
             </w:pPr>
             <w:r>
-              <w:rPr>
-                <w:sz w:val="16"/>
-                <w:szCs w:val="16"/>
-              </w:rPr>
               <w:t>Pressure</w:t>
             </w:r>
           </w:p>
@@ -74,17 +56,8 @@
           <w:p>
             <w:pPr>
               <w:pStyle w:val="Compact"/>
-              <w:jc w:val="center"/>
-              <w:rPr>
-                <w:sz w:val="16"/>
-                <w:szCs w:val="16"/>
-              </w:rPr>
             </w:pPr>
             <w:r>
-              <w:rPr>
-                <w:sz w:val="16"/>
-                <w:szCs w:val="16"/>
-              </w:rPr>
               <w:t>Ecological.Characteristic</w:t>
             </w:r>
           </w:p>
@@ -96,17 +69,8 @@
           <w:p>
             <w:pPr>
               <w:pStyle w:val="Compact"/>
-              <w:jc w:val="center"/>
-              <w:rPr>
-                <w:sz w:val="16"/>
-                <w:szCs w:val="16"/>
-              </w:rPr>
             </w:pPr>
             <w:r>
-              <w:rPr>
-                <w:sz w:val="16"/>
-                <w:szCs w:val="16"/>
-              </w:rPr>
               <w:t>Overlap</w:t>
             </w:r>
           </w:p>
@@ -118,17 +82,8 @@
           <w:p>
             <w:pPr>
               <w:pStyle w:val="Compact"/>
-              <w:jc w:val="center"/>
-              <w:rPr>
-                <w:sz w:val="16"/>
-                <w:szCs w:val="16"/>
-              </w:rPr>
             </w:pPr>
             <w:r>
-              <w:rPr>
-                <w:sz w:val="16"/>
-                <w:szCs w:val="16"/>
-              </w:rPr>
               <w:t>Frequency</w:t>
             </w:r>
           </w:p>
@@ -140,17 +95,8 @@
           <w:p>
             <w:pPr>
               <w:pStyle w:val="Compact"/>
-              <w:jc w:val="center"/>
-              <w:rPr>
-                <w:sz w:val="16"/>
-                <w:szCs w:val="16"/>
-              </w:rPr>
             </w:pPr>
             <w:r>
-              <w:rPr>
-                <w:sz w:val="16"/>
-                <w:szCs w:val="16"/>
-              </w:rPr>
               <w:t>DoI</w:t>
             </w:r>
           </w:p>
@@ -162,17 +108,8 @@
           <w:p>
             <w:pPr>
               <w:pStyle w:val="Compact"/>
-              <w:jc w:val="center"/>
-              <w:rPr>
-                <w:sz w:val="16"/>
-                <w:szCs w:val="16"/>
-              </w:rPr>
             </w:pPr>
             <w:r>
-              <w:rPr>
-                <w:sz w:val="16"/>
-                <w:szCs w:val="16"/>
-              </w:rPr>
               <w:t>ImpactRisk</w:t>
             </w:r>
           </w:p>
@@ -185,18 +122,9 @@
           </w:tcPr>
           <w:p>
             <w:pPr>
-              <w:pStyle w:val="Compact"/>
-              <w:jc w:val="center"/>
-              <w:rPr>
-                <w:sz w:val="16"/>
-                <w:szCs w:val="16"/>
-              </w:rPr>
+              <w:pStyle w:val="BodyText"/>
             </w:pPr>
             <w:r>
-              <w:rPr>
-                <w:sz w:val="16"/>
-                <w:szCs w:val="16"/>
-              </w:rPr>
               <w:t>Small vessels - active demersal</w:t>
             </w:r>
           </w:p>
@@ -208,17 +136,8 @@
           <w:p>
             <w:pPr>
               <w:pStyle w:val="Compact"/>
-              <w:jc w:val="center"/>
-              <w:rPr>
-                <w:sz w:val="16"/>
-                <w:szCs w:val="16"/>
-              </w:rPr>
             </w:pPr>
             <w:r>
-              <w:rPr>
-                <w:sz w:val="16"/>
-                <w:szCs w:val="16"/>
-              </w:rPr>
               <w:t>Siltation/ Smothering</w:t>
             </w:r>
           </w:p>
@@ -230,17 +149,12 @@
           <w:p>
             <w:pPr>
               <w:pStyle w:val="Compact"/>
-              <w:jc w:val="center"/>
               <w:rPr>
-                <w:sz w:val="16"/>
-                <w:szCs w:val="16"/>
                 <w:lang w:val="pt-BR"/>
               </w:rPr>
             </w:pPr>
             <w:r>
               <w:rPr>
-                <w:sz w:val="16"/>
-                <w:szCs w:val="16"/>
                 <w:lang w:val="pt-BR"/>
               </w:rPr>
               <w:t>Benthic Habitat (&amp; assoc. biota): VMEs</w:t>
@@ -254,17 +168,8 @@
           <w:p>
             <w:pPr>
               <w:pStyle w:val="Compact"/>
-              <w:jc w:val="center"/>
-              <w:rPr>
-                <w:sz w:val="16"/>
-                <w:szCs w:val="16"/>
-              </w:rPr>
             </w:pPr>
             <w:r>
-              <w:rPr>
-                <w:sz w:val="16"/>
-                <w:szCs w:val="16"/>
-              </w:rPr>
               <w:t>S</w:t>
             </w:r>
           </w:p>
@@ -276,17 +181,8 @@
           <w:p>
             <w:pPr>
               <w:pStyle w:val="Compact"/>
-              <w:jc w:val="center"/>
-              <w:rPr>
-                <w:sz w:val="16"/>
-                <w:szCs w:val="16"/>
-              </w:rPr>
             </w:pPr>
             <w:r>
-              <w:rPr>
-                <w:sz w:val="16"/>
-                <w:szCs w:val="16"/>
-              </w:rPr>
               <w:t>P</w:t>
             </w:r>
           </w:p>
@@ -298,17 +194,8 @@
           <w:p>
             <w:pPr>
               <w:pStyle w:val="Compact"/>
-              <w:jc w:val="center"/>
-              <w:rPr>
-                <w:sz w:val="16"/>
-                <w:szCs w:val="16"/>
-              </w:rPr>
             </w:pPr>
             <w:r>
-              <w:rPr>
-                <w:sz w:val="16"/>
-                <w:szCs w:val="16"/>
-              </w:rPr>
               <w:t>A</w:t>
             </w:r>
           </w:p>
@@ -320,17 +207,8 @@
           <w:p>
             <w:pPr>
               <w:pStyle w:val="Compact"/>
-              <w:jc w:val="center"/>
-              <w:rPr>
-                <w:sz w:val="16"/>
-                <w:szCs w:val="16"/>
-              </w:rPr>
             </w:pPr>
             <w:r>
-              <w:rPr>
-                <w:sz w:val="16"/>
-                <w:szCs w:val="16"/>
-              </w:rPr>
               <w:t>0.030000</w:t>
             </w:r>
           </w:p>
@@ -340,8 +218,8 @@
     <w:p>
       <w:pPr>
         <w:rPr>
-          <w:sz w:val="16"/>
-          <w:szCs w:val="16"/>
+          <w:sz w:val="14"/>
+          <w:szCs w:val="14"/>
         </w:rPr>
       </w:pPr>
     </w:p>
@@ -906,7 +784,6 @@
   <w:style w:type="character" w:default="1" w:styleId="DefaultParagraphFont">
     <w:name w:val="Default Paragraph Font"/>
     <w:uiPriority w:val="1"/>
-    <w:semiHidden/>
     <w:unhideWhenUsed/>
   </w:style>
   <w:style w:type="table" w:default="1" w:styleId="TableNormal">
@@ -934,9 +811,15 @@
     <w:name w:val="Body Text"/>
     <w:basedOn w:val="Normal"/>
     <w:qFormat/>
-    <w:pPr>
-      <w:spacing w:before="180" w:after="180"/>
-    </w:pPr>
+    <w:rsid w:val="006A3F01"/>
+    <w:pPr>
+      <w:spacing w:before="36" w:after="36"/>
+      <w:jc w:val="center"/>
+    </w:pPr>
+    <w:rPr>
+      <w:sz w:val="14"/>
+      <w:szCs w:val="14"/>
+    </w:rPr>
   </w:style>
   <w:style w:type="paragraph" w:customStyle="1" w:styleId="FirstParagraph">
     <w:name w:val="First Paragraph"/>
@@ -948,9 +831,6 @@
     <w:name w:val="Compact"/>
     <w:basedOn w:val="BodyText"/>
     <w:qFormat/>
-    <w:pPr>
-      <w:spacing w:before="36" w:after="36"/>
-    </w:pPr>
   </w:style>
   <w:style w:type="paragraph" w:styleId="Title">
     <w:name w:val="Title"/>

</xml_diff>